<commit_message>
[#4200] Kickstart report, change table style and results log font size.
</commit_message>
<xml_diff>
--- a/akvo/rsr/views/py_reports/kickstart.tpl.docx
+++ b/akvo/rsr/views/py_reports/kickstart.tpl.docx
@@ -11453,6 +11453,89 @@
     <w:unhideWhenUsed/>
     <w:rsid w:val="00F91FF2"/>
   </w:style>
+  <w:style w:type="table" w:styleId="PlainTable1">
+    <w:name w:val="Plain Table 1"/>
+    <w:basedOn w:val="TableNormal"/>
+    <w:uiPriority w:val="99"/>
+    <w:rsid w:val="00FC31EC"/>
+    <w:tblPr>
+      <w:tblStyleRowBandSize w:val="1"/>
+      <w:tblStyleColBandSize w:val="1"/>
+      <w:tblBorders>
+        <w:top w:val="single" w:sz="4" w:space="0" w:color="BFBFBF" w:themeColor="background1" w:themeShade="BF"/>
+        <w:left w:val="single" w:sz="4" w:space="0" w:color="BFBFBF" w:themeColor="background1" w:themeShade="BF"/>
+        <w:bottom w:val="single" w:sz="4" w:space="0" w:color="BFBFBF" w:themeColor="background1" w:themeShade="BF"/>
+        <w:right w:val="single" w:sz="4" w:space="0" w:color="BFBFBF" w:themeColor="background1" w:themeShade="BF"/>
+        <w:insideH w:val="single" w:sz="4" w:space="0" w:color="BFBFBF" w:themeColor="background1" w:themeShade="BF"/>
+        <w:insideV w:val="single" w:sz="4" w:space="0" w:color="BFBFBF" w:themeColor="background1" w:themeShade="BF"/>
+      </w:tblBorders>
+    </w:tblPr>
+    <w:tblStylePr w:type="firstRow">
+      <w:rPr>
+        <w:b/>
+        <w:bCs/>
+      </w:rPr>
+    </w:tblStylePr>
+    <w:tblStylePr w:type="lastRow">
+      <w:rPr>
+        <w:b/>
+        <w:bCs/>
+      </w:rPr>
+      <w:tblPr/>
+      <w:tcPr>
+        <w:tcBorders>
+          <w:top w:val="double" w:sz="4" w:space="0" w:color="BFBFBF" w:themeColor="background1" w:themeShade="BF"/>
+        </w:tcBorders>
+      </w:tcPr>
+    </w:tblStylePr>
+    <w:tblStylePr w:type="firstCol">
+      <w:rPr>
+        <w:b/>
+        <w:bCs/>
+      </w:rPr>
+    </w:tblStylePr>
+    <w:tblStylePr w:type="lastCol">
+      <w:rPr>
+        <w:b/>
+        <w:bCs/>
+      </w:rPr>
+    </w:tblStylePr>
+    <w:tblStylePr w:type="band1Vert">
+      <w:tblPr/>
+      <w:tcPr>
+        <w:shd w:val="clear" w:color="auto" w:fill="F2F2F2" w:themeFill="background1" w:themeFillShade="F2"/>
+      </w:tcPr>
+    </w:tblStylePr>
+    <w:tblStylePr w:type="band1Horz">
+      <w:tblPr/>
+      <w:tcPr>
+        <w:shd w:val="clear" w:color="auto" w:fill="F2F2F2" w:themeFill="background1" w:themeFillShade="F2"/>
+      </w:tcPr>
+    </w:tblStylePr>
+  </w:style>
+  <w:style w:type="table" w:customStyle="1" w:styleId="TableCommon">
+    <w:name w:val="Table Common"/>
+    <w:basedOn w:val="TableNormal"/>
+    <w:uiPriority w:val="99"/>
+    <w:rsid w:val="00FC31EC"/>
+    <w:tblPr>
+      <w:tblCellMar>
+        <w:left w:w="0" w:type="dxa"/>
+        <w:right w:w="142" w:type="dxa"/>
+      </w:tblCellMar>
+    </w:tblPr>
+  </w:style>
+  <w:style w:type="paragraph" w:customStyle="1" w:styleId="NormalSmaller">
+    <w:name w:val="Normal Smaller"/>
+    <w:basedOn w:val="Normal"/>
+    <w:qFormat/>
+    <w:rsid w:val="00FC31EC"/>
+    <w:rPr>
+      <w:rFonts w:eastAsia="Calibri" w:cs="Calibri"/>
+      <w:color w:val="000000"/>
+      <w:sz w:val="20"/>
+    </w:rPr>
+  </w:style>
 </w:styles>
 </file>
 

</xml_diff>